<commit_message>
subi el paquete para entregar y el codigo
</commit_message>
<xml_diff>
--- a/Paquete Entrega 2/Docs/TPO - API Viernes noche 2da Entrega.docx
+++ b/Paquete Entrega 2/Docs/TPO - API Viernes noche 2da Entrega.docx
@@ -1,6 +1,6 @@
 
 <file path=word/document.xml><?xml version="1.0" encoding="utf-8"?>
-<w:document xmlns:wpc="http://schemas.microsoft.com/office/word/2010/wordprocessingCanvas" xmlns:cx="http://schemas.microsoft.com/office/drawing/2014/chartex" xmlns:cx1="http://schemas.microsoft.com/office/drawing/2015/9/8/chartex" xmlns:cx2="http://schemas.microsoft.com/office/drawing/2015/10/21/chartex" xmlns:cx3="http://schemas.microsoft.com/office/drawing/2016/5/9/chartex" xmlns:cx4="http://schemas.microsoft.com/office/drawing/2016/5/10/chartex" xmlns:cx5="http://schemas.microsoft.com/office/drawing/2016/5/11/chartex" xmlns:cx6="http://schemas.microsoft.com/office/drawing/2016/5/12/chartex" xmlns:cx7="http://schemas.microsoft.com/office/drawing/2016/5/13/chartex" xmlns:cx8="http://schemas.microsoft.com/office/drawing/2016/5/14/chartex" xmlns:mc="http://schemas.openxmlformats.org/markup-compatibility/2006" xmlns:aink="http://schemas.microsoft.com/office/drawing/2016/ink" xmlns:am3d="http://schemas.microsoft.com/office/drawing/2017/model3d" xmlns:o="urn:schemas-microsoft-com:office:office" xmlns:r="http://schemas.openxmlformats.org/officeDocument/2006/relationships" xmlns:m="http://schemas.openxmlformats.org/officeDocument/2006/math" xmlns:v="urn:schemas-microsoft-com:vml" xmlns:wp14="http://schemas.microsoft.com/office/word/2010/wordprocessingDrawing" xmlns:wp="http://schemas.openxmlformats.org/drawingml/2006/wordprocessingDrawing" xmlns:w10="urn:schemas-microsoft-com:office:word" xmlns:w="http://schemas.openxmlformats.org/wordprocessingml/2006/main" xmlns:w14="http://schemas.microsoft.com/office/word/2010/wordml" xmlns:w15="http://schemas.microsoft.com/office/word/2012/wordml" xmlns:w16cid="http://schemas.microsoft.com/office/word/2016/wordml/cid" xmlns:w16se="http://schemas.microsoft.com/office/word/2015/wordml/symex" xmlns:wpg="http://schemas.microsoft.com/office/word/2010/wordprocessingGroup" xmlns:wpi="http://schemas.microsoft.com/office/word/2010/wordprocessingInk" xmlns:wne="http://schemas.microsoft.com/office/word/2006/wordml" xmlns:wps="http://schemas.microsoft.com/office/word/2010/wordprocessingShape" mc:Ignorable="w14 w15 w16se w16cid wp14">
+<w:document xmlns:wpc="http://schemas.microsoft.com/office/word/2010/wordprocessingCanvas" xmlns:mc="http://schemas.openxmlformats.org/markup-compatibility/2006" xmlns:o="urn:schemas-microsoft-com:office:office" xmlns:r="http://schemas.openxmlformats.org/officeDocument/2006/relationships" xmlns:m="http://schemas.openxmlformats.org/officeDocument/2006/math" xmlns:v="urn:schemas-microsoft-com:vml" xmlns:wp14="http://schemas.microsoft.com/office/word/2010/wordprocessingDrawing" xmlns:wp="http://schemas.openxmlformats.org/drawingml/2006/wordprocessingDrawing" xmlns:w10="urn:schemas-microsoft-com:office:word" xmlns:w="http://schemas.openxmlformats.org/wordprocessingml/2006/main" xmlns:w14="http://schemas.microsoft.com/office/word/2010/wordml" xmlns:w15="http://schemas.microsoft.com/office/word/2012/wordml" xmlns:wpg="http://schemas.microsoft.com/office/word/2010/wordprocessingGroup" xmlns:wpi="http://schemas.microsoft.com/office/word/2010/wordprocessingInk" xmlns:wne="http://schemas.microsoft.com/office/word/2006/wordml" xmlns:wps="http://schemas.microsoft.com/office/word/2010/wordprocessingShape" mc:Ignorable="w14 w15 wp14">
   <w:body>
     <w:p>
       <w:pPr>
@@ -394,21 +394,12 @@
                 <w:szCs w:val="28"/>
               </w:rPr>
             </w:pPr>
-            <w:proofErr w:type="spellStart"/>
             <w:r>
               <w:rPr>
                 <w:sz w:val="28"/>
                 <w:szCs w:val="28"/>
               </w:rPr>
-              <w:t>Intilisano</w:t>
-            </w:r>
-            <w:proofErr w:type="spellEnd"/>
-            <w:r>
-              <w:rPr>
-                <w:sz w:val="28"/>
-                <w:szCs w:val="28"/>
-              </w:rPr>
-              <w:t>, Pablo</w:t>
+              <w:t>Intilisano, Pablo</w:t>
             </w:r>
           </w:p>
         </w:tc>
@@ -586,54 +577,30 @@
           <w:noProof/>
           <w:lang w:val="es-AR"/>
         </w:rPr>
-        <w:drawing>
-          <wp:inline distT="0" distB="0" distL="0" distR="0">
-            <wp:extent cx="5722620" cy="7078980"/>
-            <wp:effectExtent l="0" t="0" r="0" b="7620"/>
-            <wp:docPr id="3" name="Imagen 3"/>
-            <wp:cNvGraphicFramePr>
-              <a:graphicFrameLocks xmlns:a="http://schemas.openxmlformats.org/drawingml/2006/main" noChangeAspect="1"/>
-            </wp:cNvGraphicFramePr>
-            <a:graphic xmlns:a="http://schemas.openxmlformats.org/drawingml/2006/main">
-              <a:graphicData uri="http://schemas.openxmlformats.org/drawingml/2006/picture">
-                <pic:pic xmlns:pic="http://schemas.openxmlformats.org/drawingml/2006/picture">
-                  <pic:nvPicPr>
-                    <pic:cNvPr id="0" name="Picture 1"/>
-                    <pic:cNvPicPr>
-                      <a:picLocks noChangeAspect="1" noChangeArrowheads="1"/>
-                    </pic:cNvPicPr>
-                  </pic:nvPicPr>
-                  <pic:blipFill>
-                    <a:blip r:embed="rId5" cstate="print">
-                      <a:extLst>
-                        <a:ext uri="{28A0092B-C50C-407E-A947-70E740481C1C}">
-                          <a14:useLocalDpi xmlns:a14="http://schemas.microsoft.com/office/drawing/2010/main" val="0"/>
-                        </a:ext>
-                      </a:extLst>
-                    </a:blip>
-                    <a:srcRect/>
-                    <a:stretch>
-                      <a:fillRect/>
-                    </a:stretch>
-                  </pic:blipFill>
-                  <pic:spPr bwMode="auto">
-                    <a:xfrm>
-                      <a:off x="0" y="0"/>
-                      <a:ext cx="5722620" cy="7078980"/>
-                    </a:xfrm>
-                    <a:prstGeom prst="rect">
-                      <a:avLst/>
-                    </a:prstGeom>
-                    <a:noFill/>
-                    <a:ln>
-                      <a:noFill/>
-                    </a:ln>
-                  </pic:spPr>
-                </pic:pic>
-              </a:graphicData>
-            </a:graphic>
-          </wp:inline>
-        </w:drawing>
+        <w:pict>
+          <v:shapetype id="_x0000_t75" coordsize="21600,21600" o:spt="75" o:preferrelative="t" path="m@4@5l@4@11@9@11@9@5xe" filled="f" stroked="f">
+            <v:stroke joinstyle="miter"/>
+            <v:formulas>
+              <v:f eqn="if lineDrawn pixelLineWidth 0"/>
+              <v:f eqn="sum @0 1 0"/>
+              <v:f eqn="sum 0 0 @1"/>
+              <v:f eqn="prod @2 1 2"/>
+              <v:f eqn="prod @3 21600 pixelWidth"/>
+              <v:f eqn="prod @3 21600 pixelHeight"/>
+              <v:f eqn="sum @0 0 1"/>
+              <v:f eqn="prod @6 1 2"/>
+              <v:f eqn="prod @7 21600 pixelWidth"/>
+              <v:f eqn="sum @8 21600 0"/>
+              <v:f eqn="prod @7 21600 pixelHeight"/>
+              <v:f eqn="sum @10 21600 0"/>
+            </v:formulas>
+            <v:path o:extrusionok="f" gradientshapeok="t" o:connecttype="rect"/>
+            <o:lock v:ext="edit" aspectratio="t"/>
+          </v:shapetype>
+          <v:shape id="_x0000_i1025" type="#_x0000_t75" style="width:450.75pt;height:322.5pt">
+            <v:imagedata r:id="rId5" o:title="diagrama de clases"/>
+          </v:shape>
+        </w:pict>
       </w:r>
     </w:p>
     <w:p>
@@ -643,7 +610,10 @@
     </w:p>
     <w:p/>
     <w:p/>
-    <w:p/>
+    <w:p>
+      <w:bookmarkStart w:id="0" w:name="_GoBack"/>
+      <w:bookmarkEnd w:id="0"/>
+    </w:p>
     <w:p>
       <w:r>
         <w:br w:type="page"/>
@@ -668,6 +638,7 @@
       <w:r>
         <w:rPr>
           <w:noProof/>
+          <w:lang w:val="es-AR"/>
         </w:rPr>
         <w:drawing>
           <wp:inline distT="0" distB="0" distL="0" distR="0" wp14:anchorId="13E38AC2" wp14:editId="14ADE9E5">
@@ -875,8 +846,6 @@
       <w:r>
         <w:t xml:space="preserve">El </w:t>
       </w:r>
-      <w:bookmarkStart w:id="0" w:name="_GoBack"/>
-      <w:bookmarkEnd w:id="0"/>
       <w:proofErr w:type="spellStart"/>
       <w:r>
         <w:t>main</w:t>
@@ -898,7 +867,7 @@
 </file>
 
 <file path=word/styles.xml><?xml version="1.0" encoding="utf-8"?>
-<w:styles xmlns:mc="http://schemas.openxmlformats.org/markup-compatibility/2006" xmlns:r="http://schemas.openxmlformats.org/officeDocument/2006/relationships" xmlns:w="http://schemas.openxmlformats.org/wordprocessingml/2006/main" xmlns:w14="http://schemas.microsoft.com/office/word/2010/wordml" xmlns:w15="http://schemas.microsoft.com/office/word/2012/wordml" xmlns:w16cid="http://schemas.microsoft.com/office/word/2016/wordml/cid" xmlns:w16se="http://schemas.microsoft.com/office/word/2015/wordml/symex" mc:Ignorable="w14 w15 w16se w16cid">
+<w:styles xmlns:mc="http://schemas.openxmlformats.org/markup-compatibility/2006" xmlns:r="http://schemas.openxmlformats.org/officeDocument/2006/relationships" xmlns:w="http://schemas.openxmlformats.org/wordprocessingml/2006/main" xmlns:w14="http://schemas.microsoft.com/office/word/2010/wordml" xmlns:w15="http://schemas.microsoft.com/office/word/2012/wordml" mc:Ignorable="w14 w15">
   <w:docDefaults>
     <w:rPrDefault>
       <w:rPr>
@@ -914,7 +883,7 @@
       </w:pPr>
     </w:pPrDefault>
   </w:docDefaults>
-  <w:latentStyles w:defLockedState="0" w:defUIPriority="99" w:defSemiHidden="0" w:defUnhideWhenUsed="0" w:defQFormat="0" w:count="375">
+  <w:latentStyles w:defLockedState="0" w:defUIPriority="99" w:defSemiHidden="0" w:defUnhideWhenUsed="0" w:defQFormat="0" w:count="371">
     <w:lsdException w:name="Normal" w:uiPriority="0" w:qFormat="1"/>
     <w:lsdException w:name="heading 1" w:uiPriority="9" w:qFormat="1"/>
     <w:lsdException w:name="heading 2" w:semiHidden="1" w:uiPriority="9" w:unhideWhenUsed="1" w:qFormat="1"/>
@@ -1286,10 +1255,6 @@
     <w:lsdException w:name="List Table 5 Dark Accent 6" w:uiPriority="50"/>
     <w:lsdException w:name="List Table 6 Colorful Accent 6" w:uiPriority="51"/>
     <w:lsdException w:name="List Table 7 Colorful Accent 6" w:uiPriority="52"/>
-    <w:lsdException w:name="Mention" w:semiHidden="1" w:unhideWhenUsed="1"/>
-    <w:lsdException w:name="Smart Hyperlink" w:semiHidden="1" w:unhideWhenUsed="1"/>
-    <w:lsdException w:name="Hashtag" w:semiHidden="1" w:unhideWhenUsed="1"/>
-    <w:lsdException w:name="Unresolved Mention" w:semiHidden="1" w:unhideWhenUsed="1"/>
   </w:latentStyles>
   <w:style w:type="paragraph" w:default="1" w:styleId="Normal">
     <w:name w:val="Normal"/>
@@ -1423,7 +1388,7 @@
       </w:tblCellMar>
     </w:tblPr>
   </w:style>
-  <w:style w:type="paragraph" w:styleId="Ttulo">
+  <w:style w:type="paragraph" w:styleId="Puesto">
     <w:name w:val="Title"/>
     <w:basedOn w:val="Normal"/>
     <w:next w:val="Normal"/>

</xml_diff>